<commit_message>
feat(main): add files lab-1
</commit_message>
<xml_diff>
--- a/labs/lab02/report/report.docx
+++ b/labs/lab02/report/report.docx
@@ -75,17 +75,11 @@
         <w:pStyle w:val="FirstParagraph"/>
       </w:pPr>
       <w:r>
-        <w:t xml:space="preserve">Целью работы является освоение процедуры оформления отчетов с помощью легковесного</w:t>
-      </w:r>
-      <w:r>
-        <w:t xml:space="preserve"> </w:t>
-      </w:r>
-      <w:r>
-        <w:t xml:space="preserve">языка разметки Markdown.</w:t>
+        <w:t xml:space="preserve">Целью работы является освоение работы с системой контроля версий Git</w:t>
       </w:r>
     </w:p>
     <w:bookmarkEnd w:id="20"/>
-    <w:bookmarkStart w:id="55" w:name="выполнение-лабораторной-работы"/>
+    <w:bookmarkStart w:id="61" w:name="выполнение-лабораторной-работы"/>
     <w:p>
       <w:pPr>
         <w:pStyle w:val="Heading1"/>
@@ -312,56 +306,7 @@
         <w:t xml:space="preserve">Добавил этот ключ на Github (рис. 4).</w:t>
       </w:r>
     </w:p>
-    <w:bookmarkStart w:id="33" w:name="fig:004"/>
-    <w:tbl>
-      <w:tblPr>
-        <w:tblStyle w:val="FigureTable"/>
-        <w:tblW w:type="auto" w:w="0"/>
-        <w:jc w:val="center"/>
-        <w:tblLook w:firstRow="0" w:lastRow="0" w:firstColumn="0" w:lastColumn="0"/>
-      </w:tblPr>
-      <w:tblGrid>
-        <w:gridCol w:w="7920"/>
-      </w:tblGrid>
-      <w:tr>
-        <w:tc>
-          <w:tcPr/>
-          <w:p>
-            <w:pPr>
-              <w:pStyle w:val="Compact"/>
-              <w:jc w:val="center"/>
-            </w:pPr>
-            <w:r>
-              <w:t xml:space="preserve">Рис. 4: Добавление ключа на Github</w:t>
-            </w:r>
-          </w:p>
-        </w:tc>
-      </w:tr>
-    </w:tbl>
-    <w:p>
-      <w:pPr>
-        <w:pStyle w:val="ImageCaption"/>
-      </w:pPr>
-      <w:r>
-        <w:t xml:space="preserve">Рис. 4: Добавление ключа на Github</w:t>
-      </w:r>
-    </w:p>
-    <w:bookmarkEnd w:id="33"/>
-    <w:p>
-      <w:pPr>
-        <w:pStyle w:val="BodyText"/>
-      </w:pPr>
-      <w:r>
-        <w:t xml:space="preserve">Создал свой репозиторий с использованием шаблона репозитория https://github.com/yamadharma/course-</w:t>
-      </w:r>
-      <w:r>
-        <w:t xml:space="preserve"> </w:t>
-      </w:r>
-      <w:r>
-        <w:t xml:space="preserve">directory-student-template (рис. 5).</w:t>
-      </w:r>
-    </w:p>
-    <w:bookmarkStart w:id="37" w:name="fig:005"/>
+    <w:bookmarkStart w:id="36" w:name="fig:004"/>
     <w:p>
       <w:pPr>
         <w:pStyle w:val="CaptionedFigure"/>
@@ -369,20 +314,91 @@
       <w:r>
         <w:drawing>
           <wp:inline>
-            <wp:extent cx="3733800" cy="2221720"/>
+            <wp:extent cx="3733800" cy="2579611"/>
             <wp:effectExtent b="0" l="0" r="0" t="0"/>
-            <wp:docPr descr="Рис. 5: Создание репозитория с Github" title="" id="35" name="Picture"/>
+            <wp:docPr descr="Рис. 4: Добавление ключа на Github" title="" id="34" name="Picture"/>
             <a:graphic>
               <a:graphicData uri="http://schemas.openxmlformats.org/drawingml/2006/picture">
                 <pic:pic>
                   <pic:nvPicPr>
-                    <pic:cNvPr descr="image/5.png" id="36" name="Picture"/>
+                    <pic:cNvPr descr="image/4.png" id="35" name="Picture"/>
                     <pic:cNvPicPr>
                       <a:picLocks noChangeArrowheads="1" noChangeAspect="1"/>
                     </pic:cNvPicPr>
                   </pic:nvPicPr>
                   <pic:blipFill>
-                    <a:blip r:embed="rId34"/>
+                    <a:blip r:embed="rId33"/>
+                    <a:stretch>
+                      <a:fillRect/>
+                    </a:stretch>
+                  </pic:blipFill>
+                  <pic:spPr bwMode="auto">
+                    <a:xfrm>
+                      <a:off x="0" y="0"/>
+                      <a:ext cx="3733800" cy="2579611"/>
+                    </a:xfrm>
+                    <a:prstGeom prst="rect">
+                      <a:avLst/>
+                    </a:prstGeom>
+                    <a:noFill/>
+                    <a:ln w="9525">
+                      <a:noFill/>
+                      <a:headEnd/>
+                      <a:tailEnd/>
+                    </a:ln>
+                  </pic:spPr>
+                </pic:pic>
+              </a:graphicData>
+            </a:graphic>
+          </wp:inline>
+        </w:drawing>
+      </w:r>
+    </w:p>
+    <w:p>
+      <w:pPr>
+        <w:pStyle w:val="ImageCaption"/>
+      </w:pPr>
+      <w:r>
+        <w:t xml:space="preserve">Рис. 4: Добавление ключа на Github</w:t>
+      </w:r>
+    </w:p>
+    <w:bookmarkEnd w:id="36"/>
+    <w:p>
+      <w:pPr>
+        <w:pStyle w:val="BodyText"/>
+      </w:pPr>
+      <w:r>
+        <w:t xml:space="preserve">Создал свой репозиторий с использованием шаблона репозитория https://github.com/yamadharma/course-</w:t>
+      </w:r>
+      <w:r>
+        <w:t xml:space="preserve"> </w:t>
+      </w:r>
+      <w:r>
+        <w:t xml:space="preserve">directory-student-template (рис. 5).</w:t>
+      </w:r>
+    </w:p>
+    <w:bookmarkStart w:id="40" w:name="fig:005"/>
+    <w:p>
+      <w:pPr>
+        <w:pStyle w:val="CaptionedFigure"/>
+      </w:pPr>
+      <w:r>
+        <w:drawing>
+          <wp:inline>
+            <wp:extent cx="3733800" cy="2221720"/>
+            <wp:effectExtent b="0" l="0" r="0" t="0"/>
+            <wp:docPr descr="Рис. 5: Создание репозитория с Github" title="" id="38" name="Picture"/>
+            <a:graphic>
+              <a:graphicData uri="http://schemas.openxmlformats.org/drawingml/2006/picture">
+                <pic:pic>
+                  <pic:nvPicPr>
+                    <pic:cNvPr descr="image/5.png" id="39" name="Picture"/>
+                    <pic:cNvPicPr>
+                      <a:picLocks noChangeArrowheads="1" noChangeAspect="1"/>
+                    </pic:cNvPicPr>
+                  </pic:nvPicPr>
+                  <pic:blipFill>
+                    <a:blip r:embed="rId37"/>
                     <a:stretch>
                       <a:fillRect/>
                     </a:stretch>
@@ -417,7 +433,7 @@
         <w:t xml:space="preserve">Рис. 5: Создание репозитория с Github</w:t>
       </w:r>
     </w:p>
-    <w:bookmarkEnd w:id="37"/>
+    <w:bookmarkEnd w:id="40"/>
     <w:p>
       <w:pPr>
         <w:pStyle w:val="BodyText"/>
@@ -438,50 +454,7 @@
         <w:t xml:space="preserve">. Перешел в нее и скопировал содержимое нового репозитория в эту директорию. (рис. 6).</w:t>
       </w:r>
     </w:p>
-    <w:bookmarkStart w:id="38" w:name="fig:006"/>
-    <w:tbl>
-      <w:tblPr>
-        <w:tblStyle w:val="FigureTable"/>
-        <w:tblW w:type="auto" w:w="0"/>
-        <w:jc w:val="center"/>
-        <w:tblLook w:firstRow="0" w:lastRow="0" w:firstColumn="0" w:lastColumn="0"/>
-      </w:tblPr>
-      <w:tblGrid>
-        <w:gridCol w:w="7920"/>
-      </w:tblGrid>
-      <w:tr>
-        <w:tc>
-          <w:tcPr/>
-          <w:p>
-            <w:pPr>
-              <w:pStyle w:val="Compact"/>
-              <w:jc w:val="center"/>
-            </w:pPr>
-            <w:r>
-              <w:t xml:space="preserve">Рис. 6: Создание репозитория с Github</w:t>
-            </w:r>
-          </w:p>
-        </w:tc>
-      </w:tr>
-    </w:tbl>
-    <w:p>
-      <w:pPr>
-        <w:pStyle w:val="ImageCaption"/>
-      </w:pPr>
-      <w:r>
-        <w:t xml:space="preserve">Рис. 6: Создание репозитория с Github</w:t>
-      </w:r>
-    </w:p>
-    <w:bookmarkEnd w:id="38"/>
-    <w:p>
-      <w:pPr>
-        <w:pStyle w:val="BodyText"/>
-      </w:pPr>
-      <w:r>
-        <w:t xml:space="preserve">Перешел в каталог arсh-pc, удалил файл package.json, добавил каталог с названием курса. Выполнил команду для подготовки репозитория. (рис. 7).</w:t>
-      </w:r>
-    </w:p>
-    <w:bookmarkStart w:id="42" w:name="fig:007"/>
+    <w:bookmarkStart w:id="44" w:name="fig:006"/>
     <w:p>
       <w:pPr>
         <w:pStyle w:val="CaptionedFigure"/>
@@ -489,20 +462,85 @@
       <w:r>
         <w:drawing>
           <wp:inline>
-            <wp:extent cx="3733800" cy="432377"/>
+            <wp:extent cx="3733800" cy="2949661"/>
             <wp:effectExtent b="0" l="0" r="0" t="0"/>
-            <wp:docPr descr="Рис. 7: Клонирование репозитория с Github" title="" id="40" name="Picture"/>
+            <wp:docPr descr="Рис. 6: Создание репозитория с Github" title="" id="42" name="Picture"/>
             <a:graphic>
               <a:graphicData uri="http://schemas.openxmlformats.org/drawingml/2006/picture">
                 <pic:pic>
                   <pic:nvPicPr>
-                    <pic:cNvPr descr="image/7.png" id="41" name="Picture"/>
+                    <pic:cNvPr descr="image/6.png" id="43" name="Picture"/>
                     <pic:cNvPicPr>
                       <a:picLocks noChangeArrowheads="1" noChangeAspect="1"/>
                     </pic:cNvPicPr>
                   </pic:nvPicPr>
                   <pic:blipFill>
-                    <a:blip r:embed="rId39"/>
+                    <a:blip r:embed="rId41"/>
+                    <a:stretch>
+                      <a:fillRect/>
+                    </a:stretch>
+                  </pic:blipFill>
+                  <pic:spPr bwMode="auto">
+                    <a:xfrm>
+                      <a:off x="0" y="0"/>
+                      <a:ext cx="3733800" cy="2949661"/>
+                    </a:xfrm>
+                    <a:prstGeom prst="rect">
+                      <a:avLst/>
+                    </a:prstGeom>
+                    <a:noFill/>
+                    <a:ln w="9525">
+                      <a:noFill/>
+                      <a:headEnd/>
+                      <a:tailEnd/>
+                    </a:ln>
+                  </pic:spPr>
+                </pic:pic>
+              </a:graphicData>
+            </a:graphic>
+          </wp:inline>
+        </w:drawing>
+      </w:r>
+    </w:p>
+    <w:p>
+      <w:pPr>
+        <w:pStyle w:val="ImageCaption"/>
+      </w:pPr>
+      <w:r>
+        <w:t xml:space="preserve">Рис. 6: Создание репозитория с Github</w:t>
+      </w:r>
+    </w:p>
+    <w:bookmarkEnd w:id="44"/>
+    <w:p>
+      <w:pPr>
+        <w:pStyle w:val="BodyText"/>
+      </w:pPr>
+      <w:r>
+        <w:t xml:space="preserve">Перешел в каталог arсh-pc, удалил файл package.json, добавил каталог с названием курса. Выполнил команду для подготовки репозитория. (рис. 7).</w:t>
+      </w:r>
+    </w:p>
+    <w:bookmarkStart w:id="48" w:name="fig:007"/>
+    <w:p>
+      <w:pPr>
+        <w:pStyle w:val="CaptionedFigure"/>
+      </w:pPr>
+      <w:r>
+        <w:drawing>
+          <wp:inline>
+            <wp:extent cx="3733800" cy="432377"/>
+            <wp:effectExtent b="0" l="0" r="0" t="0"/>
+            <wp:docPr descr="Рис. 7: Клонирование репозитория с Github" title="" id="46" name="Picture"/>
+            <a:graphic>
+              <a:graphicData uri="http://schemas.openxmlformats.org/drawingml/2006/picture">
+                <pic:pic>
+                  <pic:nvPicPr>
+                    <pic:cNvPr descr="image/7.png" id="47" name="Picture"/>
+                    <pic:cNvPicPr>
+                      <a:picLocks noChangeArrowheads="1" noChangeAspect="1"/>
+                    </pic:cNvPicPr>
+                  </pic:nvPicPr>
+                  <pic:blipFill>
+                    <a:blip r:embed="rId45"/>
                     <a:stretch>
                       <a:fillRect/>
                     </a:stretch>
@@ -537,7 +575,7 @@
         <w:t xml:space="preserve">Рис. 7: Клонирование репозитория с Github</w:t>
       </w:r>
     </w:p>
-    <w:bookmarkEnd w:id="42"/>
+    <w:bookmarkEnd w:id="48"/>
     <w:p>
       <w:pPr>
         <w:pStyle w:val="BodyText"/>
@@ -546,7 +584,7 @@
         <w:t xml:space="preserve">Сохранил изменения и отправил файлы на сервер Github. (рис. 8 и рис. 9).</w:t>
       </w:r>
     </w:p>
-    <w:bookmarkStart w:id="46" w:name="fig:008"/>
+    <w:bookmarkStart w:id="52" w:name="fig:008"/>
     <w:p>
       <w:pPr>
         <w:pStyle w:val="CaptionedFigure"/>
@@ -556,18 +594,18 @@
           <wp:inline>
             <wp:extent cx="3733800" cy="2760115"/>
             <wp:effectExtent b="0" l="0" r="0" t="0"/>
-            <wp:docPr descr="Рис. 8: Инициализация и сохранение" title="" id="44" name="Picture"/>
+            <wp:docPr descr="Рис. 8: Инициализация и сохранение" title="" id="50" name="Picture"/>
             <a:graphic>
               <a:graphicData uri="http://schemas.openxmlformats.org/drawingml/2006/picture">
                 <pic:pic>
                   <pic:nvPicPr>
-                    <pic:cNvPr descr="image/8.png" id="45" name="Picture"/>
+                    <pic:cNvPr descr="image/8.png" id="51" name="Picture"/>
                     <pic:cNvPicPr>
                       <a:picLocks noChangeArrowheads="1" noChangeAspect="1"/>
                     </pic:cNvPicPr>
                   </pic:nvPicPr>
                   <pic:blipFill>
-                    <a:blip r:embed="rId43"/>
+                    <a:blip r:embed="rId49"/>
                     <a:stretch>
                       <a:fillRect/>
                     </a:stretch>
@@ -602,8 +640,8 @@
         <w:t xml:space="preserve">Рис. 8: Инициализация и сохранение</w:t>
       </w:r>
     </w:p>
-    <w:bookmarkEnd w:id="46"/>
-    <w:bookmarkStart w:id="50" w:name="fig:009"/>
+    <w:bookmarkEnd w:id="52"/>
+    <w:bookmarkStart w:id="56" w:name="fig:009"/>
     <w:p>
       <w:pPr>
         <w:pStyle w:val="CaptionedFigure"/>
@@ -613,18 +651,18 @@
           <wp:inline>
             <wp:extent cx="3733800" cy="876665"/>
             <wp:effectExtent b="0" l="0" r="0" t="0"/>
-            <wp:docPr descr="Рис. 9: Отправка изменений" title="" id="48" name="Picture"/>
+            <wp:docPr descr="Рис. 9: Отправка изменений" title="" id="54" name="Picture"/>
             <a:graphic>
               <a:graphicData uri="http://schemas.openxmlformats.org/drawingml/2006/picture">
                 <pic:pic>
                   <pic:nvPicPr>
-                    <pic:cNvPr descr="image/9.png" id="49" name="Picture"/>
+                    <pic:cNvPr descr="image/9.png" id="55" name="Picture"/>
                     <pic:cNvPicPr>
                       <a:picLocks noChangeArrowheads="1" noChangeAspect="1"/>
                     </pic:cNvPicPr>
                   </pic:nvPicPr>
                   <pic:blipFill>
-                    <a:blip r:embed="rId47"/>
+                    <a:blip r:embed="rId53"/>
                     <a:stretch>
                       <a:fillRect/>
                     </a:stretch>
@@ -659,7 +697,7 @@
         <w:t xml:space="preserve">Рис. 9: Отправка изменений</w:t>
       </w:r>
     </w:p>
-    <w:bookmarkEnd w:id="50"/>
+    <w:bookmarkEnd w:id="56"/>
     <w:p>
       <w:pPr>
         <w:pStyle w:val="BodyText"/>
@@ -668,7 +706,7 @@
         <w:t xml:space="preserve">Проверил, что изменения пришли на Github (рис. 10).</w:t>
       </w:r>
     </w:p>
-    <w:bookmarkStart w:id="54" w:name="fig:010"/>
+    <w:bookmarkStart w:id="60" w:name="fig:010"/>
     <w:p>
       <w:pPr>
         <w:pStyle w:val="CaptionedFigure"/>
@@ -678,18 +716,18 @@
           <wp:inline>
             <wp:extent cx="3733800" cy="4631026"/>
             <wp:effectExtent b="0" l="0" r="0" t="0"/>
-            <wp:docPr descr="Рис. 10: Репозиторий на Github" title="" id="52" name="Picture"/>
+            <wp:docPr descr="Рис. 10: Репозиторий на Github" title="" id="58" name="Picture"/>
             <a:graphic>
               <a:graphicData uri="http://schemas.openxmlformats.org/drawingml/2006/picture">
                 <pic:pic>
                   <pic:nvPicPr>
-                    <pic:cNvPr descr="image/10.png" id="53" name="Picture"/>
+                    <pic:cNvPr descr="image/10.png" id="59" name="Picture"/>
                     <pic:cNvPicPr>
                       <a:picLocks noChangeArrowheads="1" noChangeAspect="1"/>
                     </pic:cNvPicPr>
                   </pic:nvPicPr>
                   <pic:blipFill>
-                    <a:blip r:embed="rId51"/>
+                    <a:blip r:embed="rId57"/>
                     <a:stretch>
                       <a:fillRect/>
                     </a:stretch>
@@ -724,9 +762,9 @@
         <w:t xml:space="preserve">Рис. 10: Репозиторий на Github</w:t>
       </w:r>
     </w:p>
-    <w:bookmarkEnd w:id="54"/>
-    <w:bookmarkEnd w:id="55"/>
-    <w:bookmarkStart w:id="56" w:name="выполнение-самостоятельной-работы"/>
+    <w:bookmarkEnd w:id="60"/>
+    <w:bookmarkEnd w:id="61"/>
+    <w:bookmarkStart w:id="78" w:name="выполнение-самостоятельной-работы"/>
     <w:p>
       <w:pPr>
         <w:pStyle w:val="Heading1"/>
@@ -744,8 +782,268 @@
         <w:t xml:space="preserve">Выполнение самостоятельной работы</w:t>
       </w:r>
     </w:p>
-    <w:bookmarkEnd w:id="56"/>
-    <w:bookmarkStart w:id="57" w:name="выводы"/>
+    <w:p>
+      <w:pPr>
+        <w:pStyle w:val="FirstParagraph"/>
+      </w:pPr>
+      <w:r>
+        <w:t xml:space="preserve">Скопировал в папку lab01/report отчет о первой работе (рис. 11).</w:t>
+      </w:r>
+    </w:p>
+    <w:bookmarkStart w:id="65" w:name="fig:011"/>
+    <w:p>
+      <w:pPr>
+        <w:pStyle w:val="CaptionedFigure"/>
+      </w:pPr>
+      <w:r>
+        <w:drawing>
+          <wp:inline>
+            <wp:extent cx="3733800" cy="296829"/>
+            <wp:effectExtent b="0" l="0" r="0" t="0"/>
+            <wp:docPr descr="Рис. 11: Копирование отчета" title="" id="63" name="Picture"/>
+            <a:graphic>
+              <a:graphicData uri="http://schemas.openxmlformats.org/drawingml/2006/picture">
+                <pic:pic>
+                  <pic:nvPicPr>
+                    <pic:cNvPr descr="image/11.png" id="64" name="Picture"/>
+                    <pic:cNvPicPr>
+                      <a:picLocks noChangeArrowheads="1" noChangeAspect="1"/>
+                    </pic:cNvPicPr>
+                  </pic:nvPicPr>
+                  <pic:blipFill>
+                    <a:blip r:embed="rId62"/>
+                    <a:stretch>
+                      <a:fillRect/>
+                    </a:stretch>
+                  </pic:blipFill>
+                  <pic:spPr bwMode="auto">
+                    <a:xfrm>
+                      <a:off x="0" y="0"/>
+                      <a:ext cx="3733800" cy="296829"/>
+                    </a:xfrm>
+                    <a:prstGeom prst="rect">
+                      <a:avLst/>
+                    </a:prstGeom>
+                    <a:noFill/>
+                    <a:ln w="9525">
+                      <a:noFill/>
+                      <a:headEnd/>
+                      <a:tailEnd/>
+                    </a:ln>
+                  </pic:spPr>
+                </pic:pic>
+              </a:graphicData>
+            </a:graphic>
+          </wp:inline>
+        </w:drawing>
+      </w:r>
+    </w:p>
+    <w:p>
+      <w:pPr>
+        <w:pStyle w:val="ImageCaption"/>
+      </w:pPr>
+      <w:r>
+        <w:t xml:space="preserve">Рис. 11: Копирование отчета</w:t>
+      </w:r>
+    </w:p>
+    <w:bookmarkEnd w:id="65"/>
+    <w:p>
+      <w:pPr>
+        <w:pStyle w:val="BodyText"/>
+      </w:pPr>
+      <w:r>
+        <w:t xml:space="preserve">Сохранил изменения (рис. 12).</w:t>
+      </w:r>
+    </w:p>
+    <w:bookmarkStart w:id="69" w:name="fig:012"/>
+    <w:p>
+      <w:pPr>
+        <w:pStyle w:val="CaptionedFigure"/>
+      </w:pPr>
+      <w:r>
+        <w:drawing>
+          <wp:inline>
+            <wp:extent cx="3733800" cy="1829601"/>
+            <wp:effectExtent b="0" l="0" r="0" t="0"/>
+            <wp:docPr descr="Рис. 12: Сохранение изменений" title="" id="67" name="Picture"/>
+            <a:graphic>
+              <a:graphicData uri="http://schemas.openxmlformats.org/drawingml/2006/picture">
+                <pic:pic>
+                  <pic:nvPicPr>
+                    <pic:cNvPr descr="image/12.png" id="68" name="Picture"/>
+                    <pic:cNvPicPr>
+                      <a:picLocks noChangeArrowheads="1" noChangeAspect="1"/>
+                    </pic:cNvPicPr>
+                  </pic:nvPicPr>
+                  <pic:blipFill>
+                    <a:blip r:embed="rId66"/>
+                    <a:stretch>
+                      <a:fillRect/>
+                    </a:stretch>
+                  </pic:blipFill>
+                  <pic:spPr bwMode="auto">
+                    <a:xfrm>
+                      <a:off x="0" y="0"/>
+                      <a:ext cx="3733800" cy="1829601"/>
+                    </a:xfrm>
+                    <a:prstGeom prst="rect">
+                      <a:avLst/>
+                    </a:prstGeom>
+                    <a:noFill/>
+                    <a:ln w="9525">
+                      <a:noFill/>
+                      <a:headEnd/>
+                      <a:tailEnd/>
+                    </a:ln>
+                  </pic:spPr>
+                </pic:pic>
+              </a:graphicData>
+            </a:graphic>
+          </wp:inline>
+        </w:drawing>
+      </w:r>
+    </w:p>
+    <w:p>
+      <w:pPr>
+        <w:pStyle w:val="ImageCaption"/>
+      </w:pPr>
+      <w:r>
+        <w:t xml:space="preserve">Рис. 12: Сохранение изменений</w:t>
+      </w:r>
+    </w:p>
+    <w:bookmarkEnd w:id="69"/>
+    <w:p>
+      <w:pPr>
+        <w:pStyle w:val="BodyText"/>
+      </w:pPr>
+      <w:r>
+        <w:t xml:space="preserve">Отправил изменения на Github. (рис. 13).</w:t>
+      </w:r>
+    </w:p>
+    <w:bookmarkStart w:id="73" w:name="fig:013"/>
+    <w:p>
+      <w:pPr>
+        <w:pStyle w:val="CaptionedFigure"/>
+      </w:pPr>
+      <w:r>
+        <w:drawing>
+          <wp:inline>
+            <wp:extent cx="3733800" cy="948204"/>
+            <wp:effectExtent b="0" l="0" r="0" t="0"/>
+            <wp:docPr descr="Рис. 13: Отправка изменений на Github" title="" id="71" name="Picture"/>
+            <a:graphic>
+              <a:graphicData uri="http://schemas.openxmlformats.org/drawingml/2006/picture">
+                <pic:pic>
+                  <pic:nvPicPr>
+                    <pic:cNvPr descr="image/13.png" id="72" name="Picture"/>
+                    <pic:cNvPicPr>
+                      <a:picLocks noChangeArrowheads="1" noChangeAspect="1"/>
+                    </pic:cNvPicPr>
+                  </pic:nvPicPr>
+                  <pic:blipFill>
+                    <a:blip r:embed="rId70"/>
+                    <a:stretch>
+                      <a:fillRect/>
+                    </a:stretch>
+                  </pic:blipFill>
+                  <pic:spPr bwMode="auto">
+                    <a:xfrm>
+                      <a:off x="0" y="0"/>
+                      <a:ext cx="3733800" cy="948204"/>
+                    </a:xfrm>
+                    <a:prstGeom prst="rect">
+                      <a:avLst/>
+                    </a:prstGeom>
+                    <a:noFill/>
+                    <a:ln w="9525">
+                      <a:noFill/>
+                      <a:headEnd/>
+                      <a:tailEnd/>
+                    </a:ln>
+                  </pic:spPr>
+                </pic:pic>
+              </a:graphicData>
+            </a:graphic>
+          </wp:inline>
+        </w:drawing>
+      </w:r>
+    </w:p>
+    <w:p>
+      <w:pPr>
+        <w:pStyle w:val="ImageCaption"/>
+      </w:pPr>
+      <w:r>
+        <w:t xml:space="preserve">Рис. 13: Отправка изменений на Github</w:t>
+      </w:r>
+    </w:p>
+    <w:bookmarkEnd w:id="73"/>
+    <w:p>
+      <w:pPr>
+        <w:pStyle w:val="BodyText"/>
+      </w:pPr>
+      <w:r>
+        <w:t xml:space="preserve">Проверил изменения на Github. (рис. 14).</w:t>
+      </w:r>
+    </w:p>
+    <w:bookmarkStart w:id="77" w:name="fig:014"/>
+    <w:p>
+      <w:pPr>
+        <w:pStyle w:val="CaptionedFigure"/>
+      </w:pPr>
+      <w:r>
+        <w:drawing>
+          <wp:inline>
+            <wp:extent cx="3733800" cy="550824"/>
+            <wp:effectExtent b="0" l="0" r="0" t="0"/>
+            <wp:docPr descr="Рис. 14: Файл отчета на Github" title="" id="75" name="Picture"/>
+            <a:graphic>
+              <a:graphicData uri="http://schemas.openxmlformats.org/drawingml/2006/picture">
+                <pic:pic>
+                  <pic:nvPicPr>
+                    <pic:cNvPr descr="image/14.png" id="76" name="Picture"/>
+                    <pic:cNvPicPr>
+                      <a:picLocks noChangeArrowheads="1" noChangeAspect="1"/>
+                    </pic:cNvPicPr>
+                  </pic:nvPicPr>
+                  <pic:blipFill>
+                    <a:blip r:embed="rId74"/>
+                    <a:stretch>
+                      <a:fillRect/>
+                    </a:stretch>
+                  </pic:blipFill>
+                  <pic:spPr bwMode="auto">
+                    <a:xfrm>
+                      <a:off x="0" y="0"/>
+                      <a:ext cx="3733800" cy="550824"/>
+                    </a:xfrm>
+                    <a:prstGeom prst="rect">
+                      <a:avLst/>
+                    </a:prstGeom>
+                    <a:noFill/>
+                    <a:ln w="9525">
+                      <a:noFill/>
+                      <a:headEnd/>
+                      <a:tailEnd/>
+                    </a:ln>
+                  </pic:spPr>
+                </pic:pic>
+              </a:graphicData>
+            </a:graphic>
+          </wp:inline>
+        </w:drawing>
+      </w:r>
+    </w:p>
+    <w:p>
+      <w:pPr>
+        <w:pStyle w:val="ImageCaption"/>
+      </w:pPr>
+      <w:r>
+        <w:t xml:space="preserve">Рис. 14: Файл отчета на Github</w:t>
+      </w:r>
+    </w:p>
+    <w:bookmarkEnd w:id="77"/>
+    <w:bookmarkEnd w:id="78"/>
+    <w:bookmarkStart w:id="79" w:name="выводы"/>
     <w:p>
       <w:pPr>
         <w:pStyle w:val="Heading1"/>
@@ -777,7 +1075,7 @@
         <w:t xml:space="preserve">средств контроля версий. Приобрел практические навыки по работе с системой git</w:t>
       </w:r>
     </w:p>
-    <w:bookmarkEnd w:id="57"/>
+    <w:bookmarkEnd w:id="79"/>
     <w:sectPr/>
   </w:body>
 </w:document>

</xml_diff>